<commit_message>
Nummern für Mehrtagestouren, Terminnummern ab 700 ${heute} mit datetime.datetime.now für Datum UND Uhrzeit berechnen
</commit_message>
<xml_diff>
--- a/venv/src/doc-templates/template.docx
+++ b/venv/src/doc-templates/template.docx
@@ -13,7 +13,23 @@
           <w:rFonts w:ascii="Calibri" w:eastAsia="Calibri" w:hAnsi="Calibri" w:cs="Calibri"/>
           <w:lang w:val="de-DE"/>
         </w:rPr>
-        <w:t xml:space="preserve">Kommentar: Die template-Datei fängt mit diesem Kommentar und einigen Parametern an, die das Programm steuern. Die Parameter-Sektion endet mit einer Zeile mit mehr als 5 Bindestrichen. Sie ist natürlich in der Ausgabedatei nicht enthalten. Die Tour- oder Terminnummern gibt das Programm z.B. im Ausgabeformat „Text“ aus. </w:t>
+        <w:t xml:space="preserve">Kommentar: Die </w:t>
+      </w:r>
+      <w:proofErr w:type="spellStart"/>
+      <w:r>
+        <w:rPr>
+          <w:rFonts w:ascii="Calibri" w:eastAsia="Calibri" w:hAnsi="Calibri" w:cs="Calibri"/>
+          <w:lang w:val="de-DE"/>
+        </w:rPr>
+        <w:t>template</w:t>
+      </w:r>
+      <w:proofErr w:type="spellEnd"/>
+      <w:r>
+        <w:rPr>
+          <w:rFonts w:ascii="Calibri" w:eastAsia="Calibri" w:hAnsi="Calibri" w:cs="Calibri"/>
+          <w:lang w:val="de-DE"/>
+        </w:rPr>
+        <w:t xml:space="preserve">-Datei fängt mit diesem Kommentar und einigen Parametern an, die das Programm steuern. Die Parameter-Sektion endet mit einer Zeile mit mehr als 5 Bindestrichen. Sie ist natürlich in der Ausgabedatei nicht enthalten. Die Tour- oder Terminnummern gibt das Programm z.B. im Ausgabeformat „Text“ aus. </w:t>
       </w:r>
       <w:r>
         <w:rPr>
@@ -21,6 +37,7 @@
         </w:rPr>
         <w:t xml:space="preserve">Die Parameter </w:t>
       </w:r>
+      <w:proofErr w:type="spellStart"/>
       <w:proofErr w:type="gramStart"/>
       <w:r>
         <w:rPr>
@@ -28,12 +45,41 @@
         </w:rPr>
         <w:t>sind</w:t>
       </w:r>
+      <w:proofErr w:type="spellEnd"/>
       <w:proofErr w:type="gramEnd"/>
       <w:r>
         <w:rPr>
           <w:rFonts w:ascii="Calibri" w:eastAsia="Calibri" w:hAnsi="Calibri" w:cs="Calibri"/>
         </w:rPr>
-        <w:t xml:space="preserve"> im einzelnen:</w:t>
+        <w:t xml:space="preserve"> </w:t>
+      </w:r>
+      <w:proofErr w:type="spellStart"/>
+      <w:r>
+        <w:rPr>
+          <w:rFonts w:ascii="Calibri" w:eastAsia="Calibri" w:hAnsi="Calibri" w:cs="Calibri"/>
+        </w:rPr>
+        <w:t>im</w:t>
+      </w:r>
+      <w:proofErr w:type="spellEnd"/>
+      <w:r>
+        <w:rPr>
+          <w:rFonts w:ascii="Calibri" w:eastAsia="Calibri" w:hAnsi="Calibri" w:cs="Calibri"/>
+        </w:rPr>
+        <w:t xml:space="preserve"> </w:t>
+      </w:r>
+      <w:proofErr w:type="spellStart"/>
+      <w:r>
+        <w:rPr>
+          <w:rFonts w:ascii="Calibri" w:eastAsia="Calibri" w:hAnsi="Calibri" w:cs="Calibri"/>
+        </w:rPr>
+        <w:t>einzelnen</w:t>
+      </w:r>
+      <w:proofErr w:type="spellEnd"/>
+      <w:r>
+        <w:rPr>
+          <w:rFonts w:ascii="Calibri" w:eastAsia="Calibri" w:hAnsi="Calibri" w:cs="Calibri"/>
+        </w:rPr>
+        <w:t>:</w:t>
       </w:r>
     </w:p>
     <w:p>
@@ -48,12 +94,21 @@
           <w:rFonts w:ascii="Calibri" w:eastAsia="Calibri" w:hAnsi="Calibri" w:cs="Calibri"/>
         </w:rPr>
       </w:pPr>
-      <w:r>
-        <w:rPr>
-          <w:rFonts w:ascii="Calibri" w:eastAsia="Calibri" w:hAnsi="Calibri" w:cs="Calibri"/>
-          <w:lang w:val="de-DE"/>
-        </w:rPr>
-        <w:t xml:space="preserve">Linkytp: Frontend, Backend oder Kein. Damit erzeugt der Titel Web-Links ins Front- oder Backend, oder keinen Link. </w:t>
+      <w:proofErr w:type="spellStart"/>
+      <w:r>
+        <w:rPr>
+          <w:rFonts w:ascii="Calibri" w:eastAsia="Calibri" w:hAnsi="Calibri" w:cs="Calibri"/>
+          <w:lang w:val="de-DE"/>
+        </w:rPr>
+        <w:t>Linkytp</w:t>
+      </w:r>
+      <w:proofErr w:type="spellEnd"/>
+      <w:r>
+        <w:rPr>
+          <w:rFonts w:ascii="Calibri" w:eastAsia="Calibri" w:hAnsi="Calibri" w:cs="Calibri"/>
+          <w:lang w:val="de-DE"/>
+        </w:rPr>
+        <w:t xml:space="preserve">: Frontend, Backend oder Kein. Damit erzeugt der Titel Web-Links ins Front- oder Backend, oder keinen Link. </w:t>
       </w:r>
       <w:r>
         <w:rPr>
@@ -80,7 +135,39 @@
           <w:rFonts w:ascii="Calibri" w:eastAsia="Calibri" w:hAnsi="Calibri" w:cs="Calibri"/>
           <w:lang w:val="de-DE"/>
         </w:rPr>
-        <w:t xml:space="preserve">Ausgabedatei: Wohin die .docx-Datei am Ende geschrieben wird. Default: wie template-Datei, </w:t>
+        <w:t>Ausgabedatei: Wohin die .</w:t>
+      </w:r>
+      <w:proofErr w:type="spellStart"/>
+      <w:r>
+        <w:rPr>
+          <w:rFonts w:ascii="Calibri" w:eastAsia="Calibri" w:hAnsi="Calibri" w:cs="Calibri"/>
+          <w:lang w:val="de-DE"/>
+        </w:rPr>
+        <w:t>docx</w:t>
+      </w:r>
+      <w:proofErr w:type="spellEnd"/>
+      <w:r>
+        <w:rPr>
+          <w:rFonts w:ascii="Calibri" w:eastAsia="Calibri" w:hAnsi="Calibri" w:cs="Calibri"/>
+          <w:lang w:val="de-DE"/>
+        </w:rPr>
+        <w:t xml:space="preserve">-Datei am Ende geschrieben wird. Default: wie </w:t>
+      </w:r>
+      <w:proofErr w:type="spellStart"/>
+      <w:r>
+        <w:rPr>
+          <w:rFonts w:ascii="Calibri" w:eastAsia="Calibri" w:hAnsi="Calibri" w:cs="Calibri"/>
+          <w:lang w:val="de-DE"/>
+        </w:rPr>
+        <w:t>template</w:t>
+      </w:r>
+      <w:proofErr w:type="spellEnd"/>
+      <w:r>
+        <w:rPr>
+          <w:rFonts w:ascii="Calibri" w:eastAsia="Calibri" w:hAnsi="Calibri" w:cs="Calibri"/>
+          <w:lang w:val="de-DE"/>
+        </w:rPr>
+        <w:t xml:space="preserve">-Datei, </w:t>
       </w:r>
       <w:r>
         <w:rPr>
@@ -89,6 +176,7 @@
         </w:rPr>
         <w:t xml:space="preserve">mit _f oder _b </w:t>
       </w:r>
+      <w:proofErr w:type="spellStart"/>
       <w:r>
         <w:rPr>
           <w:rFonts w:ascii="Calibri" w:eastAsia="Calibri" w:hAnsi="Calibri" w:cs="Calibri"/>
@@ -104,6 +192,7 @@
         </w:rPr>
         <w:t>,für</w:t>
       </w:r>
+      <w:proofErr w:type="spellEnd"/>
       <w:proofErr w:type="gramEnd"/>
       <w:r>
         <w:rPr>
@@ -138,7 +227,23 @@
           <w:rFonts w:ascii="Calibri" w:eastAsia="Calibri" w:hAnsi="Calibri" w:cs="Calibri"/>
           <w:lang w:val="de-DE"/>
         </w:rPr>
-        <w:t>Selektion: Welche Touren/Termine überhaupt erfaßt werden. Unterparameter werden durch einen tab eingerückt.</w:t>
+        <w:t xml:space="preserve">Selektion: Welche Touren/Termine überhaupt erfaßt werden. Unterparameter werden durch einen </w:t>
+      </w:r>
+      <w:proofErr w:type="spellStart"/>
+      <w:r>
+        <w:rPr>
+          <w:rFonts w:ascii="Calibri" w:eastAsia="Calibri" w:hAnsi="Calibri" w:cs="Calibri"/>
+          <w:lang w:val="de-DE"/>
+        </w:rPr>
+        <w:t>tab</w:t>
+      </w:r>
+      <w:proofErr w:type="spellEnd"/>
+      <w:r>
+        <w:rPr>
+          <w:rFonts w:ascii="Calibri" w:eastAsia="Calibri" w:hAnsi="Calibri" w:cs="Calibri"/>
+          <w:lang w:val="de-DE"/>
+        </w:rPr>
+        <w:t xml:space="preserve"> eingerückt.</w:t>
       </w:r>
     </w:p>
     <w:p>
@@ -175,15 +280,22 @@
           <w:lang w:val="de-DE"/>
         </w:rPr>
       </w:pPr>
-      <w:r>
-        <w:rPr>
-          <w:rFonts w:ascii="Calibri" w:eastAsia="Calibri" w:hAnsi="Calibri" w:cs="Calibri"/>
-          <w:lang w:val="de-DE"/>
-        </w:rPr>
-        <w:t>MitUntergliederungen: ja oder nein. Default: ja</w:t>
-      </w:r>
-      <w:bookmarkStart w:id="0" w:name="_GoBack"/>
-      <w:bookmarkEnd w:id="0"/>
+      <w:proofErr w:type="spellStart"/>
+      <w:r>
+        <w:rPr>
+          <w:rFonts w:ascii="Calibri" w:eastAsia="Calibri" w:hAnsi="Calibri" w:cs="Calibri"/>
+          <w:lang w:val="de-DE"/>
+        </w:rPr>
+        <w:t>MitUntergliederungen</w:t>
+      </w:r>
+      <w:proofErr w:type="spellEnd"/>
+      <w:r>
+        <w:rPr>
+          <w:rFonts w:ascii="Calibri" w:eastAsia="Calibri" w:hAnsi="Calibri" w:cs="Calibri"/>
+          <w:lang w:val="de-DE"/>
+        </w:rPr>
+        <w:t>: ja oder nein. Default: ja</w:t>
+      </w:r>
     </w:p>
     <w:p>
       <w:pPr>
@@ -218,11 +330,61 @@
           <w:rFonts w:ascii="Calibri" w:eastAsia="Calibri" w:hAnsi="Calibri" w:cs="Calibri"/>
         </w:rPr>
       </w:pPr>
-      <w:r>
-        <w:rPr>
-          <w:rFonts w:ascii="Calibri" w:eastAsia="Calibri" w:hAnsi="Calibri" w:cs="Calibri"/>
-        </w:rPr>
-        <w:t>Ende: Spätester Termin (einschließlich)</w:t>
+      <w:proofErr w:type="spellStart"/>
+      <w:r>
+        <w:rPr>
+          <w:rFonts w:ascii="Calibri" w:eastAsia="Calibri" w:hAnsi="Calibri" w:cs="Calibri"/>
+        </w:rPr>
+        <w:t>Ende</w:t>
+      </w:r>
+      <w:proofErr w:type="spellEnd"/>
+      <w:r>
+        <w:rPr>
+          <w:rFonts w:ascii="Calibri" w:eastAsia="Calibri" w:hAnsi="Calibri" w:cs="Calibri"/>
+        </w:rPr>
+        <w:t xml:space="preserve">: </w:t>
+      </w:r>
+      <w:proofErr w:type="spellStart"/>
+      <w:r>
+        <w:rPr>
+          <w:rFonts w:ascii="Calibri" w:eastAsia="Calibri" w:hAnsi="Calibri" w:cs="Calibri"/>
+        </w:rPr>
+        <w:t>Spätester</w:t>
+      </w:r>
+      <w:proofErr w:type="spellEnd"/>
+      <w:r>
+        <w:rPr>
+          <w:rFonts w:ascii="Calibri" w:eastAsia="Calibri" w:hAnsi="Calibri" w:cs="Calibri"/>
+        </w:rPr>
+        <w:t xml:space="preserve"> </w:t>
+      </w:r>
+      <w:proofErr w:type="spellStart"/>
+      <w:r>
+        <w:rPr>
+          <w:rFonts w:ascii="Calibri" w:eastAsia="Calibri" w:hAnsi="Calibri" w:cs="Calibri"/>
+        </w:rPr>
+        <w:t>Termin</w:t>
+      </w:r>
+      <w:proofErr w:type="spellEnd"/>
+      <w:r>
+        <w:rPr>
+          <w:rFonts w:ascii="Calibri" w:eastAsia="Calibri" w:hAnsi="Calibri" w:cs="Calibri"/>
+        </w:rPr>
+        <w:t xml:space="preserve"> (</w:t>
+      </w:r>
+      <w:proofErr w:type="spellStart"/>
+      <w:r>
+        <w:rPr>
+          <w:rFonts w:ascii="Calibri" w:eastAsia="Calibri" w:hAnsi="Calibri" w:cs="Calibri"/>
+        </w:rPr>
+        <w:t>einschließlich</w:t>
+      </w:r>
+      <w:proofErr w:type="spellEnd"/>
+      <w:r>
+        <w:rPr>
+          <w:rFonts w:ascii="Calibri" w:eastAsia="Calibri" w:hAnsi="Calibri" w:cs="Calibri"/>
+        </w:rPr>
+        <w:t>)</w:t>
       </w:r>
     </w:p>
     <w:p>
@@ -271,8 +433,16 @@
         <w:rPr>
           <w:rFonts w:ascii="Calibri" w:eastAsia="Calibri" w:hAnsi="Calibri" w:cs="Calibri"/>
         </w:rPr>
-        <w:t>Name: Name der Selektion</w:t>
-      </w:r>
+        <w:t xml:space="preserve">Name: Name der </w:t>
+      </w:r>
+      <w:proofErr w:type="spellStart"/>
+      <w:r>
+        <w:rPr>
+          <w:rFonts w:ascii="Calibri" w:eastAsia="Calibri" w:hAnsi="Calibri" w:cs="Calibri"/>
+        </w:rPr>
+        <w:t>Selektion</w:t>
+      </w:r>
+      <w:proofErr w:type="spellEnd"/>
     </w:p>
     <w:p>
       <w:pPr>
@@ -308,12 +478,21 @@
           <w:lang w:val="de-DE"/>
         </w:rPr>
       </w:pPr>
-      <w:r>
-        <w:rPr>
-          <w:rFonts w:ascii="Calibri" w:eastAsia="Calibri" w:hAnsi="Calibri" w:cs="Calibri"/>
-          <w:lang w:val="de-DE"/>
-        </w:rPr>
-        <w:t>Titelenthältnicht: Termin wird ausgewählt, wenn der Titel keinen dieser Werte enthält.</w:t>
+      <w:proofErr w:type="spellStart"/>
+      <w:r>
+        <w:rPr>
+          <w:rFonts w:ascii="Calibri" w:eastAsia="Calibri" w:hAnsi="Calibri" w:cs="Calibri"/>
+          <w:lang w:val="de-DE"/>
+        </w:rPr>
+        <w:t>Titelenthältnicht</w:t>
+      </w:r>
+      <w:proofErr w:type="spellEnd"/>
+      <w:r>
+        <w:rPr>
+          <w:rFonts w:ascii="Calibri" w:eastAsia="Calibri" w:hAnsi="Calibri" w:cs="Calibri"/>
+          <w:lang w:val="de-DE"/>
+        </w:rPr>
+        <w:t>: Termin wird ausgewählt, wenn der Titel keinen dieser Werte enthält.</w:t>
       </w:r>
     </w:p>
     <w:p>
@@ -329,12 +508,21 @@
           <w:lang w:val="de-DE"/>
         </w:rPr>
       </w:pPr>
-      <w:r>
-        <w:rPr>
-          <w:rFonts w:ascii="Calibri" w:eastAsia="Calibri" w:hAnsi="Calibri" w:cs="Calibri"/>
-          <w:lang w:val="de-DE"/>
-        </w:rPr>
-        <w:t>Terminnr: Termin wird ausgewählt, wenn die Nummer in der folgenden Liste von Terminnummern vorkommt.</w:t>
+      <w:proofErr w:type="spellStart"/>
+      <w:r>
+        <w:rPr>
+          <w:rFonts w:ascii="Calibri" w:eastAsia="Calibri" w:hAnsi="Calibri" w:cs="Calibri"/>
+          <w:lang w:val="de-DE"/>
+        </w:rPr>
+        <w:t>Terminnr</w:t>
+      </w:r>
+      <w:proofErr w:type="spellEnd"/>
+      <w:r>
+        <w:rPr>
+          <w:rFonts w:ascii="Calibri" w:eastAsia="Calibri" w:hAnsi="Calibri" w:cs="Calibri"/>
+          <w:lang w:val="de-DE"/>
+        </w:rPr>
+        <w:t>: Termin wird ausgewählt, wenn die Nummer in der folgenden Liste von Terminnummern vorkommt.</w:t>
       </w:r>
     </w:p>
     <w:p>
@@ -350,12 +538,21 @@
           <w:lang w:val="de-DE"/>
         </w:rPr>
       </w:pPr>
-      <w:r>
-        <w:rPr>
-          <w:rFonts w:ascii="Calibri" w:eastAsia="Calibri" w:hAnsi="Calibri" w:cs="Calibri"/>
-          <w:lang w:val="de-DE"/>
-        </w:rPr>
-        <w:t>Nichtterminnr: Termin wird ausgewählt, wenn die Nummer nicht in der Liste vorkommt.</w:t>
+      <w:proofErr w:type="spellStart"/>
+      <w:r>
+        <w:rPr>
+          <w:rFonts w:ascii="Calibri" w:eastAsia="Calibri" w:hAnsi="Calibri" w:cs="Calibri"/>
+          <w:lang w:val="de-DE"/>
+        </w:rPr>
+        <w:t>Nichtterminnr</w:t>
+      </w:r>
+      <w:proofErr w:type="spellEnd"/>
+      <w:r>
+        <w:rPr>
+          <w:rFonts w:ascii="Calibri" w:eastAsia="Calibri" w:hAnsi="Calibri" w:cs="Calibri"/>
+          <w:lang w:val="de-DE"/>
+        </w:rPr>
+        <w:t>: Termin wird ausgewählt, wenn die Nummer nicht in der Liste vorkommt.</w:t>
       </w:r>
     </w:p>
     <w:p>
@@ -376,7 +573,23 @@
           <w:rFonts w:ascii="Calibri" w:eastAsia="Calibri" w:hAnsi="Calibri" w:cs="Calibri"/>
           <w:lang w:val="de-DE"/>
         </w:rPr>
-        <w:t>Merkmalenthält: Termin wird ausgewählt, wenn mindestens eines der Merkmale des Termins, wie Infoladen, Stammtisch, Öffentliche Arbeitsgruppe, Aktiventreff, Fahrradmesse, einen dieser Werte enthält.</w:t>
+        <w:t xml:space="preserve">Merkmalenthält: Termin wird ausgewählt, wenn mindestens eines der Merkmale des Termins, wie Infoladen, Stammtisch, Öffentliche Arbeitsgruppe, </w:t>
+      </w:r>
+      <w:proofErr w:type="spellStart"/>
+      <w:r>
+        <w:rPr>
+          <w:rFonts w:ascii="Calibri" w:eastAsia="Calibri" w:hAnsi="Calibri" w:cs="Calibri"/>
+          <w:lang w:val="de-DE"/>
+        </w:rPr>
+        <w:t>Aktiventreff</w:t>
+      </w:r>
+      <w:proofErr w:type="spellEnd"/>
+      <w:r>
+        <w:rPr>
+          <w:rFonts w:ascii="Calibri" w:eastAsia="Calibri" w:hAnsi="Calibri" w:cs="Calibri"/>
+          <w:lang w:val="de-DE"/>
+        </w:rPr>
+        <w:t>, Fahrradmesse, einen dieser Werte enthält.</w:t>
       </w:r>
     </w:p>
     <w:p>
@@ -390,18 +603,63 @@
           <w:rFonts w:ascii="Calibri" w:eastAsia="Calibri" w:hAnsi="Calibri" w:cs="Calibri"/>
         </w:rPr>
       </w:pPr>
-      <w:r>
-        <w:rPr>
-          <w:rFonts w:ascii="Calibri" w:eastAsia="Calibri" w:hAnsi="Calibri" w:cs="Calibri"/>
-          <w:lang w:val="de-DE"/>
-        </w:rPr>
-        <w:t xml:space="preserve">Tourselektion: Keine, eine oder mehrere Selektionen, mit denen Untergruppen von Touren gebildet werden. </w:t>
-      </w:r>
-      <w:r>
-        <w:rPr>
-          <w:rFonts w:ascii="Calibri" w:eastAsia="Calibri" w:hAnsi="Calibri" w:cs="Calibri"/>
-        </w:rPr>
-        <w:t>Sonst wie Termine.</w:t>
+      <w:proofErr w:type="spellStart"/>
+      <w:r>
+        <w:rPr>
+          <w:rFonts w:ascii="Calibri" w:eastAsia="Calibri" w:hAnsi="Calibri" w:cs="Calibri"/>
+          <w:lang w:val="de-DE"/>
+        </w:rPr>
+        <w:t>Tourselektion</w:t>
+      </w:r>
+      <w:proofErr w:type="spellEnd"/>
+      <w:r>
+        <w:rPr>
+          <w:rFonts w:ascii="Calibri" w:eastAsia="Calibri" w:hAnsi="Calibri" w:cs="Calibri"/>
+          <w:lang w:val="de-DE"/>
+        </w:rPr>
+        <w:t xml:space="preserve">: Keine, eine oder mehrere Selektionen, mit denen Untergruppen von Touren gebildet werden. </w:t>
+      </w:r>
+      <w:proofErr w:type="spellStart"/>
+      <w:r>
+        <w:rPr>
+          <w:rFonts w:ascii="Calibri" w:eastAsia="Calibri" w:hAnsi="Calibri" w:cs="Calibri"/>
+        </w:rPr>
+        <w:t>Sonst</w:t>
+      </w:r>
+      <w:proofErr w:type="spellEnd"/>
+      <w:r>
+        <w:rPr>
+          <w:rFonts w:ascii="Calibri" w:eastAsia="Calibri" w:hAnsi="Calibri" w:cs="Calibri"/>
+        </w:rPr>
+        <w:t xml:space="preserve"> </w:t>
+      </w:r>
+      <w:proofErr w:type="spellStart"/>
+      <w:r>
+        <w:rPr>
+          <w:rFonts w:ascii="Calibri" w:eastAsia="Calibri" w:hAnsi="Calibri" w:cs="Calibri"/>
+        </w:rPr>
+        <w:t>wie</w:t>
+      </w:r>
+      <w:proofErr w:type="spellEnd"/>
+      <w:r>
+        <w:rPr>
+          <w:rFonts w:ascii="Calibri" w:eastAsia="Calibri" w:hAnsi="Calibri" w:cs="Calibri"/>
+        </w:rPr>
+        <w:t xml:space="preserve"> </w:t>
+      </w:r>
+      <w:proofErr w:type="spellStart"/>
+      <w:r>
+        <w:rPr>
+          <w:rFonts w:ascii="Calibri" w:eastAsia="Calibri" w:hAnsi="Calibri" w:cs="Calibri"/>
+        </w:rPr>
+        <w:t>Termine</w:t>
+      </w:r>
+      <w:proofErr w:type="spellEnd"/>
+      <w:r>
+        <w:rPr>
+          <w:rFonts w:ascii="Calibri" w:eastAsia="Calibri" w:hAnsi="Calibri" w:cs="Calibri"/>
+        </w:rPr>
+        <w:t>.</w:t>
       </w:r>
     </w:p>
     <w:p>
@@ -436,12 +694,37 @@
           <w:lang w:val="de-DE"/>
         </w:rPr>
       </w:pPr>
-      <w:r>
-        <w:rPr>
-          <w:rFonts w:ascii="Calibri" w:eastAsia="Calibri" w:hAnsi="Calibri" w:cs="Calibri"/>
-          <w:lang w:val="de-DE"/>
-        </w:rPr>
-        <w:t>Tournr: Tour wird ausgewählt, wenn die Nummer in der folgenden Liste von Tournummern vorkommt.</w:t>
+      <w:proofErr w:type="spellStart"/>
+      <w:r>
+        <w:rPr>
+          <w:rFonts w:ascii="Calibri" w:eastAsia="Calibri" w:hAnsi="Calibri" w:cs="Calibri"/>
+          <w:lang w:val="de-DE"/>
+        </w:rPr>
+        <w:t>Tournr</w:t>
+      </w:r>
+      <w:proofErr w:type="spellEnd"/>
+      <w:r>
+        <w:rPr>
+          <w:rFonts w:ascii="Calibri" w:eastAsia="Calibri" w:hAnsi="Calibri" w:cs="Calibri"/>
+          <w:lang w:val="de-DE"/>
+        </w:rPr>
+        <w:t xml:space="preserve">: Tour wird ausgewählt, wenn die Nummer in der folgenden Liste von </w:t>
+      </w:r>
+      <w:proofErr w:type="spellStart"/>
+      <w:r>
+        <w:rPr>
+          <w:rFonts w:ascii="Calibri" w:eastAsia="Calibri" w:hAnsi="Calibri" w:cs="Calibri"/>
+          <w:lang w:val="de-DE"/>
+        </w:rPr>
+        <w:t>Tournummern</w:t>
+      </w:r>
+      <w:proofErr w:type="spellEnd"/>
+      <w:r>
+        <w:rPr>
+          <w:rFonts w:ascii="Calibri" w:eastAsia="Calibri" w:hAnsi="Calibri" w:cs="Calibri"/>
+          <w:lang w:val="de-DE"/>
+        </w:rPr>
+        <w:t xml:space="preserve"> vorkommt.</w:t>
       </w:r>
     </w:p>
     <w:p>
@@ -456,12 +739,37 @@
           <w:lang w:val="de-DE"/>
         </w:rPr>
       </w:pPr>
-      <w:r>
-        <w:rPr>
-          <w:rFonts w:ascii="Calibri" w:eastAsia="Calibri" w:hAnsi="Calibri" w:cs="Calibri"/>
-          <w:lang w:val="de-DE"/>
-        </w:rPr>
-        <w:t>Nichttournr: Tour wird ausgewählt, wenn die Nummer nicht in der folgenden Liste von Tournummern vorkommt.</w:t>
+      <w:proofErr w:type="spellStart"/>
+      <w:r>
+        <w:rPr>
+          <w:rFonts w:ascii="Calibri" w:eastAsia="Calibri" w:hAnsi="Calibri" w:cs="Calibri"/>
+          <w:lang w:val="de-DE"/>
+        </w:rPr>
+        <w:t>Nichttournr</w:t>
+      </w:r>
+      <w:proofErr w:type="spellEnd"/>
+      <w:r>
+        <w:rPr>
+          <w:rFonts w:ascii="Calibri" w:eastAsia="Calibri" w:hAnsi="Calibri" w:cs="Calibri"/>
+          <w:lang w:val="de-DE"/>
+        </w:rPr>
+        <w:t xml:space="preserve">: Tour wird ausgewählt, wenn die Nummer nicht in der folgenden Liste von </w:t>
+      </w:r>
+      <w:proofErr w:type="spellStart"/>
+      <w:r>
+        <w:rPr>
+          <w:rFonts w:ascii="Calibri" w:eastAsia="Calibri" w:hAnsi="Calibri" w:cs="Calibri"/>
+          <w:lang w:val="de-DE"/>
+        </w:rPr>
+        <w:t>Tournummern</w:t>
+      </w:r>
+      <w:proofErr w:type="spellEnd"/>
+      <w:r>
+        <w:rPr>
+          <w:rFonts w:ascii="Calibri" w:eastAsia="Calibri" w:hAnsi="Calibri" w:cs="Calibri"/>
+          <w:lang w:val="de-DE"/>
+        </w:rPr>
+        <w:t xml:space="preserve"> vorkommt.</w:t>
       </w:r>
     </w:p>
     <w:p>
@@ -475,19 +783,36 @@
           <w:rFonts w:ascii="Calibri" w:eastAsia="Calibri" w:hAnsi="Calibri" w:cs="Calibri"/>
         </w:rPr>
       </w:pPr>
-      <w:r>
-        <w:rPr>
-          <w:rFonts w:ascii="Calibri" w:eastAsia="Calibri" w:hAnsi="Calibri" w:cs="Calibri"/>
-          <w:lang w:val="de-DE"/>
-        </w:rPr>
-        <w:t xml:space="preserve">Radtyp: Alles, Tourenrad, Rennrad, oder Mountainbike. </w:t>
-      </w:r>
-      <w:r>
-        <w:rPr>
-          <w:rFonts w:ascii="Calibri" w:eastAsia="Calibri" w:hAnsi="Calibri" w:cs="Calibri"/>
-        </w:rPr>
-        <w:t>Default: Alles</w:t>
-      </w:r>
+      <w:proofErr w:type="spellStart"/>
+      <w:r>
+        <w:rPr>
+          <w:rFonts w:ascii="Calibri" w:eastAsia="Calibri" w:hAnsi="Calibri" w:cs="Calibri"/>
+          <w:lang w:val="de-DE"/>
+        </w:rPr>
+        <w:t>Radtyp</w:t>
+      </w:r>
+      <w:proofErr w:type="spellEnd"/>
+      <w:r>
+        <w:rPr>
+          <w:rFonts w:ascii="Calibri" w:eastAsia="Calibri" w:hAnsi="Calibri" w:cs="Calibri"/>
+          <w:lang w:val="de-DE"/>
+        </w:rPr>
+        <w:t xml:space="preserve">: Alles, Tourenrad, Rennrad, oder Mountainbike. </w:t>
+      </w:r>
+      <w:r>
+        <w:rPr>
+          <w:rFonts w:ascii="Calibri" w:eastAsia="Calibri" w:hAnsi="Calibri" w:cs="Calibri"/>
+        </w:rPr>
+        <w:t xml:space="preserve">Default: </w:t>
+      </w:r>
+      <w:proofErr w:type="spellStart"/>
+      <w:r>
+        <w:rPr>
+          <w:rFonts w:ascii="Calibri" w:eastAsia="Calibri" w:hAnsi="Calibri" w:cs="Calibri"/>
+        </w:rPr>
+        <w:t>Alles</w:t>
+      </w:r>
+      <w:proofErr w:type="spellEnd"/>
     </w:p>
     <w:p>
       <w:pPr>
@@ -500,12 +825,84 @@
           <w:rFonts w:ascii="Calibri" w:eastAsia="Calibri" w:hAnsi="Calibri" w:cs="Calibri"/>
         </w:rPr>
       </w:pPr>
-      <w:r>
-        <w:rPr>
-          <w:rFonts w:ascii="Calibri" w:eastAsia="Calibri" w:hAnsi="Calibri" w:cs="Calibri"/>
-        </w:rPr>
-        <w:t>Kategorie: Tagestour, Halbtagstour, Feierabendtour, Mehrtagestour</w:t>
-      </w:r>
+      <w:proofErr w:type="spellStart"/>
+      <w:r>
+        <w:rPr>
+          <w:rFonts w:ascii="Calibri" w:eastAsia="Calibri" w:hAnsi="Calibri" w:cs="Calibri"/>
+        </w:rPr>
+        <w:t>Kategorie</w:t>
+      </w:r>
+      <w:proofErr w:type="spellEnd"/>
+      <w:r>
+        <w:rPr>
+          <w:rFonts w:ascii="Calibri" w:eastAsia="Calibri" w:hAnsi="Calibri" w:cs="Calibri"/>
+        </w:rPr>
+        <w:t xml:space="preserve">: </w:t>
+      </w:r>
+      <w:proofErr w:type="spellStart"/>
+      <w:r>
+        <w:rPr>
+          <w:rFonts w:ascii="Calibri" w:eastAsia="Calibri" w:hAnsi="Calibri" w:cs="Calibri"/>
+        </w:rPr>
+        <w:t>Tagestour</w:t>
+      </w:r>
+      <w:proofErr w:type="spellEnd"/>
+      <w:r>
+        <w:rPr>
+          <w:rFonts w:ascii="Calibri" w:eastAsia="Calibri" w:hAnsi="Calibri" w:cs="Calibri"/>
+        </w:rPr>
+        <w:t xml:space="preserve">, </w:t>
+      </w:r>
+      <w:proofErr w:type="spellStart"/>
+      <w:r>
+        <w:rPr>
+          <w:rFonts w:ascii="Calibri" w:eastAsia="Calibri" w:hAnsi="Calibri" w:cs="Calibri"/>
+        </w:rPr>
+        <w:t>Halbtag</w:t>
+      </w:r>
+      <w:r>
+        <w:rPr>
+          <w:rFonts w:ascii="Calibri" w:eastAsia="Calibri" w:hAnsi="Calibri" w:cs="Calibri"/>
+        </w:rPr>
+        <w:t>e</w:t>
+      </w:r>
+      <w:bookmarkStart w:id="0" w:name="_GoBack"/>
+      <w:bookmarkEnd w:id="0"/>
+      <w:r>
+        <w:rPr>
+          <w:rFonts w:ascii="Calibri" w:eastAsia="Calibri" w:hAnsi="Calibri" w:cs="Calibri"/>
+        </w:rPr>
+        <w:t>stour</w:t>
+      </w:r>
+      <w:proofErr w:type="spellEnd"/>
+      <w:r>
+        <w:rPr>
+          <w:rFonts w:ascii="Calibri" w:eastAsia="Calibri" w:hAnsi="Calibri" w:cs="Calibri"/>
+        </w:rPr>
+        <w:t xml:space="preserve">, </w:t>
+      </w:r>
+      <w:proofErr w:type="spellStart"/>
+      <w:r>
+        <w:rPr>
+          <w:rFonts w:ascii="Calibri" w:eastAsia="Calibri" w:hAnsi="Calibri" w:cs="Calibri"/>
+        </w:rPr>
+        <w:t>Feierabendtour</w:t>
+      </w:r>
+      <w:proofErr w:type="spellEnd"/>
+      <w:r>
+        <w:rPr>
+          <w:rFonts w:ascii="Calibri" w:eastAsia="Calibri" w:hAnsi="Calibri" w:cs="Calibri"/>
+        </w:rPr>
+        <w:t xml:space="preserve">, </w:t>
+      </w:r>
+      <w:proofErr w:type="spellStart"/>
+      <w:r>
+        <w:rPr>
+          <w:rFonts w:ascii="Calibri" w:eastAsia="Calibri" w:hAnsi="Calibri" w:cs="Calibri"/>
+        </w:rPr>
+        <w:t>Mehrtagestour</w:t>
+      </w:r>
+      <w:proofErr w:type="spellEnd"/>
     </w:p>
     <w:p>
       <w:pPr>
@@ -539,12 +936,21 @@
           <w:lang w:val="de-DE"/>
         </w:rPr>
       </w:pPr>
-      <w:r>
-        <w:rPr>
-          <w:rFonts w:ascii="Calibri" w:eastAsia="Calibri" w:hAnsi="Calibri" w:cs="Calibri"/>
-          <w:lang w:val="de-DE"/>
-        </w:rPr>
-        <w:t>Linktyp: Backend</w:t>
+      <w:proofErr w:type="spellStart"/>
+      <w:r>
+        <w:rPr>
+          <w:rFonts w:ascii="Calibri" w:eastAsia="Calibri" w:hAnsi="Calibri" w:cs="Calibri"/>
+          <w:lang w:val="de-DE"/>
+        </w:rPr>
+        <w:t>Linktyp</w:t>
+      </w:r>
+      <w:proofErr w:type="spellEnd"/>
+      <w:r>
+        <w:rPr>
+          <w:rFonts w:ascii="Calibri" w:eastAsia="Calibri" w:hAnsi="Calibri" w:cs="Calibri"/>
+          <w:lang w:val="de-DE"/>
+        </w:rPr>
+        <w:t>: Backend</w:t>
       </w:r>
     </w:p>
     <w:p>
@@ -605,7 +1011,22 @@
           <w:lang w:val="de-DE"/>
         </w:rPr>
         <w:tab/>
-        <w:t>MitUntergliederungen: ja</w:t>
+      </w:r>
+      <w:proofErr w:type="spellStart"/>
+      <w:r>
+        <w:rPr>
+          <w:rFonts w:ascii="Calibri" w:eastAsia="Calibri" w:hAnsi="Calibri" w:cs="Calibri"/>
+          <w:lang w:val="de-DE"/>
+        </w:rPr>
+        <w:t>MitUntergliederungen</w:t>
+      </w:r>
+      <w:proofErr w:type="spellEnd"/>
+      <w:r>
+        <w:rPr>
+          <w:rFonts w:ascii="Calibri" w:eastAsia="Calibri" w:hAnsi="Calibri" w:cs="Calibri"/>
+          <w:lang w:val="de-DE"/>
+        </w:rPr>
+        <w:t>: ja</w:t>
       </w:r>
       <w:r>
         <w:rPr>
@@ -680,8 +1101,17 @@
           <w:lang w:val="de-DE"/>
         </w:rPr>
         <w:tab/>
-        <w:t>Titelenthält: Bremsen,Kettenschaltung</w:t>
-      </w:r>
+        <w:t xml:space="preserve">Titelenthält: </w:t>
+      </w:r>
+      <w:proofErr w:type="spellStart"/>
+      <w:r>
+        <w:rPr>
+          <w:rFonts w:ascii="Calibri" w:eastAsia="Calibri" w:hAnsi="Calibri" w:cs="Calibri"/>
+          <w:lang w:val="de-DE"/>
+        </w:rPr>
+        <w:t>Bremsen,Kettenschaltung</w:t>
+      </w:r>
+      <w:proofErr w:type="spellEnd"/>
     </w:p>
     <w:p>
       <w:pPr>
@@ -742,8 +1172,17 @@
           <w:lang w:val="de-DE"/>
         </w:rPr>
         <w:tab/>
-        <w:t>Merkmalenthält: Stammtisch,Öffentliche</w:t>
-      </w:r>
+        <w:t xml:space="preserve">Merkmalenthält: </w:t>
+      </w:r>
+      <w:proofErr w:type="spellStart"/>
+      <w:r>
+        <w:rPr>
+          <w:rFonts w:ascii="Calibri" w:eastAsia="Calibri" w:hAnsi="Calibri" w:cs="Calibri"/>
+          <w:lang w:val="de-DE"/>
+        </w:rPr>
+        <w:t>Stammtisch,Öffentliche</w:t>
+      </w:r>
+      <w:proofErr w:type="spellEnd"/>
     </w:p>
     <w:p>
       <w:pPr>
@@ -752,12 +1191,21 @@
           <w:lang w:val="de-DE"/>
         </w:rPr>
       </w:pPr>
-      <w:r>
-        <w:rPr>
-          <w:rFonts w:ascii="Calibri" w:eastAsia="Calibri" w:hAnsi="Calibri" w:cs="Calibri"/>
-          <w:lang w:val="de-DE"/>
-        </w:rPr>
-        <w:t>Tourselektion:</w:t>
+      <w:proofErr w:type="spellStart"/>
+      <w:r>
+        <w:rPr>
+          <w:rFonts w:ascii="Calibri" w:eastAsia="Calibri" w:hAnsi="Calibri" w:cs="Calibri"/>
+          <w:lang w:val="de-DE"/>
+        </w:rPr>
+        <w:t>Tourselektion</w:t>
+      </w:r>
+      <w:proofErr w:type="spellEnd"/>
+      <w:r>
+        <w:rPr>
+          <w:rFonts w:ascii="Calibri" w:eastAsia="Calibri" w:hAnsi="Calibri" w:cs="Calibri"/>
+          <w:lang w:val="de-DE"/>
+        </w:rPr>
+        <w:t>:</w:t>
       </w:r>
       <w:r>
         <w:rPr>
@@ -787,7 +1235,22 @@
           <w:lang w:val="de-DE"/>
         </w:rPr>
         <w:tab/>
-        <w:t>Radtyp: Alles</w:t>
+      </w:r>
+      <w:proofErr w:type="spellStart"/>
+      <w:r>
+        <w:rPr>
+          <w:rFonts w:ascii="Calibri" w:eastAsia="Calibri" w:hAnsi="Calibri" w:cs="Calibri"/>
+          <w:lang w:val="de-DE"/>
+        </w:rPr>
+        <w:t>Radtyp</w:t>
+      </w:r>
+      <w:proofErr w:type="spellEnd"/>
+      <w:r>
+        <w:rPr>
+          <w:rFonts w:ascii="Calibri" w:eastAsia="Calibri" w:hAnsi="Calibri" w:cs="Calibri"/>
+          <w:lang w:val="de-DE"/>
+        </w:rPr>
+        <w:t>: Alles</w:t>
       </w:r>
       <w:r>
         <w:rPr>
@@ -802,7 +1265,15 @@
           <w:lang w:val="de-DE"/>
         </w:rPr>
         <w:tab/>
-        <w:t>Kategorie: Tagestour</w:t>
+        <w:t xml:space="preserve">Kategorie: </w:t>
+      </w:r>
+      <w:proofErr w:type="spellStart"/>
+      <w:r>
+        <w:rPr>
+          <w:rFonts w:ascii="Calibri" w:eastAsia="Calibri" w:hAnsi="Calibri" w:cs="Calibri"/>
+          <w:lang w:val="de-DE"/>
+        </w:rPr>
+        <w:t>Tagestour</w:t>
       </w:r>
       <w:r>
         <w:rPr>
@@ -811,6 +1282,7 @@
         </w:rPr>
         <w:t>,Feierabendtour</w:t>
       </w:r>
+      <w:proofErr w:type="spellEnd"/>
     </w:p>
     <w:p>
       <w:pPr>
@@ -966,7 +1438,21 @@
         <w:rPr>
           <w:lang w:val="de-DE"/>
         </w:rPr>
-        <w:t>${heute}.fmt(%d. %B %Y)</w:t>
+        <w:t>${heute}.</w:t>
+      </w:r>
+      <w:proofErr w:type="spellStart"/>
+      <w:r>
+        <w:rPr>
+          <w:lang w:val="de-DE"/>
+        </w:rPr>
+        <w:t>fmt</w:t>
+      </w:r>
+      <w:proofErr w:type="spellEnd"/>
+      <w:r>
+        <w:rPr>
+          <w:lang w:val="de-DE"/>
+        </w:rPr>
+        <w:t>(%d. %B %Y)</w:t>
       </w:r>
     </w:p>
     <w:p>
@@ -1045,7 +1531,49 @@
         <w:rPr>
           <w:lang w:val="de-DE"/>
         </w:rPr>
-        <w:t>/template /termin /selektion=Technikkurse</w:t>
+        <w:t>/</w:t>
+      </w:r>
+      <w:proofErr w:type="spellStart"/>
+      <w:r>
+        <w:rPr>
+          <w:lang w:val="de-DE"/>
+        </w:rPr>
+        <w:t>template</w:t>
+      </w:r>
+      <w:proofErr w:type="spellEnd"/>
+      <w:r>
+        <w:rPr>
+          <w:lang w:val="de-DE"/>
+        </w:rPr>
+        <w:t xml:space="preserve"> /</w:t>
+      </w:r>
+      <w:proofErr w:type="spellStart"/>
+      <w:r>
+        <w:rPr>
+          <w:lang w:val="de-DE"/>
+        </w:rPr>
+        <w:t>termin</w:t>
+      </w:r>
+      <w:proofErr w:type="spellEnd"/>
+      <w:r>
+        <w:rPr>
+          <w:lang w:val="de-DE"/>
+        </w:rPr>
+        <w:t xml:space="preserve"> /</w:t>
+      </w:r>
+      <w:proofErr w:type="spellStart"/>
+      <w:r>
+        <w:rPr>
+          <w:lang w:val="de-DE"/>
+        </w:rPr>
+        <w:t>selektion</w:t>
+      </w:r>
+      <w:proofErr w:type="spellEnd"/>
+      <w:r>
+        <w:rPr>
+          <w:lang w:val="de-DE"/>
+        </w:rPr>
+        <w:t>=Technikkurse</w:t>
       </w:r>
       <w:r>
         <w:rPr>
@@ -1058,20 +1586,110 @@
           <w:b/>
           <w:lang w:val="de-DE"/>
         </w:rPr>
-        <w:t xml:space="preserve">${start}.fmt(%A, %d. %B) </w:t>
-      </w:r>
-      <w:r>
-        <w:rPr>
-          <w:lang w:val="de-DE"/>
-        </w:rPr>
-        <w:t xml:space="preserve">${start}.fmt(%H:%M)-${end}.fmt(%H:%M) - </w:t>
+        <w:t>${</w:t>
+      </w:r>
+      <w:proofErr w:type="spellStart"/>
+      <w:r>
+        <w:rPr>
+          <w:b/>
+          <w:lang w:val="de-DE"/>
+        </w:rPr>
+        <w:t>start</w:t>
+      </w:r>
+      <w:proofErr w:type="spellEnd"/>
+      <w:r>
+        <w:rPr>
+          <w:b/>
+          <w:lang w:val="de-DE"/>
+        </w:rPr>
+        <w:t>}.</w:t>
+      </w:r>
+      <w:proofErr w:type="spellStart"/>
+      <w:r>
+        <w:rPr>
+          <w:b/>
+          <w:lang w:val="de-DE"/>
+        </w:rPr>
+        <w:t>fmt</w:t>
+      </w:r>
+      <w:proofErr w:type="spellEnd"/>
+      <w:r>
+        <w:rPr>
+          <w:b/>
+          <w:lang w:val="de-DE"/>
+        </w:rPr>
+        <w:t xml:space="preserve">(%A, %d. %B) </w:t>
+      </w:r>
+      <w:r>
+        <w:rPr>
+          <w:lang w:val="de-DE"/>
+        </w:rPr>
+        <w:t>${</w:t>
+      </w:r>
+      <w:proofErr w:type="spellStart"/>
+      <w:r>
+        <w:rPr>
+          <w:lang w:val="de-DE"/>
+        </w:rPr>
+        <w:t>start</w:t>
+      </w:r>
+      <w:proofErr w:type="spellEnd"/>
+      <w:r>
+        <w:rPr>
+          <w:lang w:val="de-DE"/>
+        </w:rPr>
+        <w:t>}.</w:t>
+      </w:r>
+      <w:proofErr w:type="spellStart"/>
+      <w:r>
+        <w:rPr>
+          <w:lang w:val="de-DE"/>
+        </w:rPr>
+        <w:t>fmt</w:t>
+      </w:r>
+      <w:proofErr w:type="spellEnd"/>
+      <w:r>
+        <w:rPr>
+          <w:lang w:val="de-DE"/>
+        </w:rPr>
+        <w:t>(%H:%M)-${end}.</w:t>
+      </w:r>
+      <w:proofErr w:type="spellStart"/>
+      <w:r>
+        <w:rPr>
+          <w:lang w:val="de-DE"/>
+        </w:rPr>
+        <w:t>fmt</w:t>
+      </w:r>
+      <w:proofErr w:type="spellEnd"/>
+      <w:r>
+        <w:rPr>
+          <w:lang w:val="de-DE"/>
+        </w:rPr>
+        <w:t xml:space="preserve">(%H:%M) - </w:t>
       </w:r>
       <w:r>
         <w:rPr>
           <w:color w:val="EE7E0D"/>
           <w:lang w:val="de-DE"/>
         </w:rPr>
-        <w:t>${titel}</w:t>
+        <w:t>${</w:t>
+      </w:r>
+      <w:proofErr w:type="spellStart"/>
+      <w:r>
+        <w:rPr>
+          <w:color w:val="EE7E0D"/>
+          <w:lang w:val="de-DE"/>
+        </w:rPr>
+        <w:t>titel</w:t>
+      </w:r>
+      <w:proofErr w:type="spellEnd"/>
+      <w:r>
+        <w:rPr>
+          <w:color w:val="EE7E0D"/>
+          <w:lang w:val="de-DE"/>
+        </w:rPr>
+        <w:t>}</w:t>
       </w:r>
       <w:r>
         <w:rPr>
@@ -1090,7 +1708,21 @@
         <w:rPr>
           <w:lang w:val="de-DE"/>
         </w:rPr>
-        <w:t>${kategorie}</w:t>
+        <w:t>${</w:t>
+      </w:r>
+      <w:proofErr w:type="spellStart"/>
+      <w:r>
+        <w:rPr>
+          <w:lang w:val="de-DE"/>
+        </w:rPr>
+        <w:t>kategorie</w:t>
+      </w:r>
+      <w:proofErr w:type="spellEnd"/>
+      <w:r>
+        <w:rPr>
+          <w:lang w:val="de-DE"/>
+        </w:rPr>
+        <w:t>}</w:t>
       </w:r>
     </w:p>
     <w:p>
@@ -1104,7 +1736,21 @@
         <w:rPr>
           <w:lang w:val="de-DE"/>
         </w:rPr>
-        <w:t>${beschreibung}</w:t>
+        <w:t>${</w:t>
+      </w:r>
+      <w:proofErr w:type="spellStart"/>
+      <w:r>
+        <w:rPr>
+          <w:lang w:val="de-DE"/>
+        </w:rPr>
+        <w:t>beschreibung</w:t>
+      </w:r>
+      <w:proofErr w:type="spellEnd"/>
+      <w:r>
+        <w:rPr>
+          <w:lang w:val="de-DE"/>
+        </w:rPr>
+        <w:t>}</w:t>
       </w:r>
     </w:p>
     <w:p>
@@ -1117,8 +1763,16 @@
         <w:rPr>
           <w:lang w:val="de-DE"/>
         </w:rPr>
-        <w:t>/endtemplate</w:t>
-      </w:r>
+        <w:t>/</w:t>
+      </w:r>
+      <w:proofErr w:type="spellStart"/>
+      <w:r>
+        <w:rPr>
+          <w:lang w:val="de-DE"/>
+        </w:rPr>
+        <w:t>endtemplate</w:t>
+      </w:r>
+      <w:proofErr w:type="spellEnd"/>
     </w:p>
     <w:p>
       <w:pPr>
@@ -1246,7 +1900,49 @@
         <w:rPr>
           <w:lang w:val="de-DE"/>
         </w:rPr>
-        <w:t>/template /termin /selektion=Codierung</w:t>
+        <w:t>/</w:t>
+      </w:r>
+      <w:proofErr w:type="spellStart"/>
+      <w:r>
+        <w:rPr>
+          <w:lang w:val="de-DE"/>
+        </w:rPr>
+        <w:t>template</w:t>
+      </w:r>
+      <w:proofErr w:type="spellEnd"/>
+      <w:r>
+        <w:rPr>
+          <w:lang w:val="de-DE"/>
+        </w:rPr>
+        <w:t xml:space="preserve"> /</w:t>
+      </w:r>
+      <w:proofErr w:type="spellStart"/>
+      <w:r>
+        <w:rPr>
+          <w:lang w:val="de-DE"/>
+        </w:rPr>
+        <w:t>termin</w:t>
+      </w:r>
+      <w:proofErr w:type="spellEnd"/>
+      <w:r>
+        <w:rPr>
+          <w:lang w:val="de-DE"/>
+        </w:rPr>
+        <w:t xml:space="preserve"> /</w:t>
+      </w:r>
+      <w:proofErr w:type="spellStart"/>
+      <w:r>
+        <w:rPr>
+          <w:lang w:val="de-DE"/>
+        </w:rPr>
+        <w:t>selektion</w:t>
+      </w:r>
+      <w:proofErr w:type="spellEnd"/>
+      <w:r>
+        <w:rPr>
+          <w:lang w:val="de-DE"/>
+        </w:rPr>
+        <w:t>=Codierung</w:t>
       </w:r>
       <w:r>
         <w:rPr>
@@ -1259,20 +1955,110 @@
           <w:b/>
           <w:lang w:val="de-DE"/>
         </w:rPr>
-        <w:t>${start}.fmt(%A, %d. %B),</w:t>
-      </w:r>
-      <w:r>
-        <w:rPr>
-          <w:lang w:val="de-DE"/>
-        </w:rPr>
-        <w:t xml:space="preserve"> ${start}.fmt(%H:%M)-${end}.fmt(%H:%M) - </w:t>
+        <w:t>${</w:t>
+      </w:r>
+      <w:proofErr w:type="spellStart"/>
+      <w:r>
+        <w:rPr>
+          <w:b/>
+          <w:lang w:val="de-DE"/>
+        </w:rPr>
+        <w:t>start</w:t>
+      </w:r>
+      <w:proofErr w:type="spellEnd"/>
+      <w:r>
+        <w:rPr>
+          <w:b/>
+          <w:lang w:val="de-DE"/>
+        </w:rPr>
+        <w:t>}.</w:t>
+      </w:r>
+      <w:proofErr w:type="spellStart"/>
+      <w:r>
+        <w:rPr>
+          <w:b/>
+          <w:lang w:val="de-DE"/>
+        </w:rPr>
+        <w:t>fmt</w:t>
+      </w:r>
+      <w:proofErr w:type="spellEnd"/>
+      <w:r>
+        <w:rPr>
+          <w:b/>
+          <w:lang w:val="de-DE"/>
+        </w:rPr>
+        <w:t>(%A, %d. %B),</w:t>
+      </w:r>
+      <w:r>
+        <w:rPr>
+          <w:lang w:val="de-DE"/>
+        </w:rPr>
+        <w:t xml:space="preserve"> ${</w:t>
+      </w:r>
+      <w:proofErr w:type="spellStart"/>
+      <w:r>
+        <w:rPr>
+          <w:lang w:val="de-DE"/>
+        </w:rPr>
+        <w:t>start</w:t>
+      </w:r>
+      <w:proofErr w:type="spellEnd"/>
+      <w:r>
+        <w:rPr>
+          <w:lang w:val="de-DE"/>
+        </w:rPr>
+        <w:t>}.</w:t>
+      </w:r>
+      <w:proofErr w:type="spellStart"/>
+      <w:r>
+        <w:rPr>
+          <w:lang w:val="de-DE"/>
+        </w:rPr>
+        <w:t>fmt</w:t>
+      </w:r>
+      <w:proofErr w:type="spellEnd"/>
+      <w:r>
+        <w:rPr>
+          <w:lang w:val="de-DE"/>
+        </w:rPr>
+        <w:t>(%H:%M)-${end}.</w:t>
+      </w:r>
+      <w:proofErr w:type="spellStart"/>
+      <w:r>
+        <w:rPr>
+          <w:lang w:val="de-DE"/>
+        </w:rPr>
+        <w:t>fmt</w:t>
+      </w:r>
+      <w:proofErr w:type="spellEnd"/>
+      <w:r>
+        <w:rPr>
+          <w:lang w:val="de-DE"/>
+        </w:rPr>
+        <w:t xml:space="preserve">(%H:%M) - </w:t>
       </w:r>
       <w:r>
         <w:rPr>
           <w:color w:val="EE7E0D"/>
           <w:lang w:val="de-DE"/>
         </w:rPr>
-        <w:t>${titel}</w:t>
+        <w:t>${</w:t>
+      </w:r>
+      <w:proofErr w:type="spellStart"/>
+      <w:r>
+        <w:rPr>
+          <w:color w:val="EE7E0D"/>
+          <w:lang w:val="de-DE"/>
+        </w:rPr>
+        <w:t>titel</w:t>
+      </w:r>
+      <w:proofErr w:type="spellEnd"/>
+      <w:r>
+        <w:rPr>
+          <w:color w:val="EE7E0D"/>
+          <w:lang w:val="de-DE"/>
+        </w:rPr>
+        <w:t>}</w:t>
       </w:r>
       <w:r>
         <w:rPr>
@@ -1291,15 +2077,51 @@
         <w:rPr>
           <w:lang w:val="de-DE"/>
         </w:rPr>
-        <w:t>${city}, ${street}</w:t>
+        <w:t>${</w:t>
+      </w:r>
+      <w:proofErr w:type="spellStart"/>
+      <w:r>
+        <w:rPr>
+          <w:lang w:val="de-DE"/>
+        </w:rPr>
+        <w:t>city</w:t>
+      </w:r>
+      <w:proofErr w:type="spellEnd"/>
+      <w:r>
+        <w:rPr>
+          <w:lang w:val="de-DE"/>
+        </w:rPr>
+        <w:t>}, ${</w:t>
+      </w:r>
+      <w:proofErr w:type="spellStart"/>
+      <w:r>
+        <w:rPr>
+          <w:lang w:val="de-DE"/>
+        </w:rPr>
+        <w:t>street</w:t>
+      </w:r>
+      <w:proofErr w:type="spellEnd"/>
+      <w:r>
+        <w:rPr>
+          <w:lang w:val="de-DE"/>
+        </w:rPr>
+        <w:t>}</w:t>
       </w:r>
       <w:r>
         <w:rPr>
           <w:lang w:val="de-DE"/>
         </w:rPr>
         <w:br/>
-        <w:t>/endtemplate</w:t>
-      </w:r>
+        <w:t>/</w:t>
+      </w:r>
+      <w:proofErr w:type="spellStart"/>
+      <w:r>
+        <w:rPr>
+          <w:lang w:val="de-DE"/>
+        </w:rPr>
+        <w:t>endtemplate</w:t>
+      </w:r>
+      <w:proofErr w:type="spellEnd"/>
     </w:p>
     <w:p>
       <w:pPr>
@@ -1401,7 +2223,35 @@
         <w:rPr>
           <w:lang w:val="de-DE"/>
         </w:rPr>
-        <w:t>/template /tour /selektion=Touren</w:t>
+        <w:t>/</w:t>
+      </w:r>
+      <w:proofErr w:type="spellStart"/>
+      <w:r>
+        <w:rPr>
+          <w:lang w:val="de-DE"/>
+        </w:rPr>
+        <w:t>template</w:t>
+      </w:r>
+      <w:proofErr w:type="spellEnd"/>
+      <w:r>
+        <w:rPr>
+          <w:lang w:val="de-DE"/>
+        </w:rPr>
+        <w:t xml:space="preserve"> /tour /</w:t>
+      </w:r>
+      <w:proofErr w:type="spellStart"/>
+      <w:r>
+        <w:rPr>
+          <w:lang w:val="de-DE"/>
+        </w:rPr>
+        <w:t>selektion</w:t>
+      </w:r>
+      <w:proofErr w:type="spellEnd"/>
+      <w:r>
+        <w:rPr>
+          <w:lang w:val="de-DE"/>
+        </w:rPr>
+        <w:t>=Touren</w:t>
       </w:r>
       <w:r>
         <w:rPr>
@@ -1414,13 +2264,57 @@
           <w:color w:val="EE7E0D"/>
           <w:lang w:val="de-DE"/>
         </w:rPr>
-        <w:t>${titel}</w:t>
-      </w:r>
-      <w:r>
-        <w:rPr>
-          <w:lang w:val="de-DE"/>
-        </w:rPr>
-        <w:t xml:space="preserve"> (Tournummer ${nummer}</w:t>
+        <w:t>${</w:t>
+      </w:r>
+      <w:proofErr w:type="spellStart"/>
+      <w:r>
+        <w:rPr>
+          <w:color w:val="EE7E0D"/>
+          <w:lang w:val="de-DE"/>
+        </w:rPr>
+        <w:t>titel</w:t>
+      </w:r>
+      <w:proofErr w:type="spellEnd"/>
+      <w:r>
+        <w:rPr>
+          <w:color w:val="EE7E0D"/>
+          <w:lang w:val="de-DE"/>
+        </w:rPr>
+        <w:t>}</w:t>
+      </w:r>
+      <w:r>
+        <w:rPr>
+          <w:lang w:val="de-DE"/>
+        </w:rPr>
+        <w:t xml:space="preserve"> (</w:t>
+      </w:r>
+      <w:proofErr w:type="spellStart"/>
+      <w:r>
+        <w:rPr>
+          <w:lang w:val="de-DE"/>
+        </w:rPr>
+        <w:t>Tournummer</w:t>
+      </w:r>
+      <w:proofErr w:type="spellEnd"/>
+      <w:r>
+        <w:rPr>
+          <w:lang w:val="de-DE"/>
+        </w:rPr>
+        <w:t xml:space="preserve"> ${</w:t>
+      </w:r>
+      <w:proofErr w:type="spellStart"/>
+      <w:r>
+        <w:rPr>
+          <w:lang w:val="de-DE"/>
+        </w:rPr>
+        <w:t>nummer</w:t>
+      </w:r>
+      <w:proofErr w:type="spellEnd"/>
+      <w:r>
+        <w:rPr>
+          <w:lang w:val="de-DE"/>
+        </w:rPr>
+        <w:t>}</w:t>
       </w:r>
       <w:r>
         <w:rPr>
@@ -1439,7 +2333,35 @@
         <w:rPr>
           <w:lang w:val="de-DE"/>
         </w:rPr>
-        <w:t xml:space="preserve"> ${start}.fmt(%A, %d. %B, %H:%M) Uhr, </w:t>
+        <w:t xml:space="preserve"> ${</w:t>
+      </w:r>
+      <w:proofErr w:type="spellStart"/>
+      <w:r>
+        <w:rPr>
+          <w:lang w:val="de-DE"/>
+        </w:rPr>
+        <w:t>start</w:t>
+      </w:r>
+      <w:proofErr w:type="spellEnd"/>
+      <w:r>
+        <w:rPr>
+          <w:lang w:val="de-DE"/>
+        </w:rPr>
+        <w:t>}.</w:t>
+      </w:r>
+      <w:proofErr w:type="spellStart"/>
+      <w:r>
+        <w:rPr>
+          <w:lang w:val="de-DE"/>
+        </w:rPr>
+        <w:t>fmt</w:t>
+      </w:r>
+      <w:proofErr w:type="spellEnd"/>
+      <w:r>
+        <w:rPr>
+          <w:lang w:val="de-DE"/>
+        </w:rPr>
+        <w:t xml:space="preserve">(%A, %d. %B, %H:%M) Uhr, </w:t>
       </w:r>
       <w:r>
         <w:rPr>
@@ -1452,7 +2374,21 @@
         <w:rPr>
           <w:lang w:val="de-DE"/>
         </w:rPr>
-        <w:t xml:space="preserve"> ${kategorie}, </w:t>
+        <w:t xml:space="preserve"> ${</w:t>
+      </w:r>
+      <w:proofErr w:type="spellStart"/>
+      <w:r>
+        <w:rPr>
+          <w:lang w:val="de-DE"/>
+        </w:rPr>
+        <w:t>kategorie</w:t>
+      </w:r>
+      <w:proofErr w:type="spellEnd"/>
+      <w:r>
+        <w:rPr>
+          <w:lang w:val="de-DE"/>
+        </w:rPr>
+        <w:t xml:space="preserve">}, </w:t>
       </w:r>
       <w:r>
         <w:rPr>
@@ -1465,7 +2401,21 @@
         <w:rPr>
           <w:lang w:val="de-DE"/>
         </w:rPr>
-        <w:t xml:space="preserve"> ${schwierigkeit}, </w:t>
+        <w:t xml:space="preserve"> ${</w:t>
+      </w:r>
+      <w:proofErr w:type="spellStart"/>
+      <w:r>
+        <w:rPr>
+          <w:lang w:val="de-DE"/>
+        </w:rPr>
+        <w:t>schwierigkeit</w:t>
+      </w:r>
+      <w:proofErr w:type="spellEnd"/>
+      <w:r>
+        <w:rPr>
+          <w:lang w:val="de-DE"/>
+        </w:rPr>
+        <w:t xml:space="preserve">}, </w:t>
       </w:r>
       <w:r>
         <w:rPr>
@@ -1478,14 +2428,42 @@
         <w:rPr>
           <w:lang w:val="de-DE"/>
         </w:rPr>
-        <w:t xml:space="preserve"> ${tourlänge}</w:t>
+        <w:t xml:space="preserve"> ${</w:t>
+      </w:r>
+      <w:proofErr w:type="spellStart"/>
+      <w:r>
+        <w:rPr>
+          <w:lang w:val="de-DE"/>
+        </w:rPr>
+        <w:t>tourlänge</w:t>
+      </w:r>
+      <w:proofErr w:type="spellEnd"/>
+      <w:r>
+        <w:rPr>
+          <w:lang w:val="de-DE"/>
+        </w:rPr>
+        <w:t>}</w:t>
       </w:r>
       <w:r>
         <w:rPr>
           <w:lang w:val="de-DE"/>
         </w:rPr>
         <w:br/>
-        <w:t>${abfahrten}</w:t>
+        <w:t>${</w:t>
+      </w:r>
+      <w:proofErr w:type="spellStart"/>
+      <w:r>
+        <w:rPr>
+          <w:lang w:val="de-DE"/>
+        </w:rPr>
+        <w:t>abfahrten</w:t>
+      </w:r>
+      <w:proofErr w:type="spellEnd"/>
+      <w:r>
+        <w:rPr>
+          <w:lang w:val="de-DE"/>
+        </w:rPr>
+        <w:t>}</w:t>
       </w:r>
     </w:p>
     <w:p>
@@ -1499,7 +2477,21 @@
         <w:rPr>
           <w:lang w:val="de-DE"/>
         </w:rPr>
-        <w:t>${beschreibung}</w:t>
+        <w:t>${</w:t>
+      </w:r>
+      <w:proofErr w:type="spellStart"/>
+      <w:r>
+        <w:rPr>
+          <w:lang w:val="de-DE"/>
+        </w:rPr>
+        <w:t>beschreibung</w:t>
+      </w:r>
+      <w:proofErr w:type="spellEnd"/>
+      <w:r>
+        <w:rPr>
+          <w:lang w:val="de-DE"/>
+        </w:rPr>
+        <w:t>}</w:t>
       </w:r>
     </w:p>
     <w:p>
@@ -1512,22 +2504,58 @@
         <w:rPr>
           <w:lang w:val="de-DE"/>
         </w:rPr>
-        <w:t>${zusatzinfo}</w:t>
+        <w:t>${</w:t>
+      </w:r>
+      <w:proofErr w:type="spellStart"/>
+      <w:r>
+        <w:rPr>
+          <w:lang w:val="de-DE"/>
+        </w:rPr>
+        <w:t>zusatzinfo</w:t>
+      </w:r>
+      <w:proofErr w:type="spellEnd"/>
+      <w:r>
+        <w:rPr>
+          <w:lang w:val="de-DE"/>
+        </w:rPr>
+        <w:t>}</w:t>
       </w:r>
       <w:r>
         <w:rPr>
           <w:lang w:val="de-DE"/>
         </w:rPr>
         <w:br/>
-        <w:t>${tourleiter}</w:t>
+        <w:t>${</w:t>
+      </w:r>
+      <w:proofErr w:type="spellStart"/>
+      <w:r>
+        <w:rPr>
+          <w:lang w:val="de-DE"/>
+        </w:rPr>
+        <w:t>tourleiter</w:t>
+      </w:r>
+      <w:proofErr w:type="spellEnd"/>
+      <w:r>
+        <w:rPr>
+          <w:lang w:val="de-DE"/>
+        </w:rPr>
+        <w:t>}</w:t>
       </w:r>
       <w:r>
         <w:rPr>
           <w:lang w:val="de-DE"/>
         </w:rPr>
         <w:br/>
-        <w:t>/endtemplate</w:t>
-      </w:r>
+        <w:t>/</w:t>
+      </w:r>
+      <w:proofErr w:type="spellStart"/>
+      <w:r>
+        <w:rPr>
+          <w:lang w:val="de-DE"/>
+        </w:rPr>
+        <w:t>endtemplate</w:t>
+      </w:r>
+      <w:proofErr w:type="spellEnd"/>
     </w:p>
     <w:p>
       <w:pPr>
@@ -1590,7 +2618,49 @@
         <w:rPr>
           <w:lang w:val="de-DE"/>
         </w:rPr>
-        <w:t>/template /termin /selektion=Treffen</w:t>
+        <w:t>/</w:t>
+      </w:r>
+      <w:proofErr w:type="spellStart"/>
+      <w:r>
+        <w:rPr>
+          <w:lang w:val="de-DE"/>
+        </w:rPr>
+        <w:t>template</w:t>
+      </w:r>
+      <w:proofErr w:type="spellEnd"/>
+      <w:r>
+        <w:rPr>
+          <w:lang w:val="de-DE"/>
+        </w:rPr>
+        <w:t xml:space="preserve"> /</w:t>
+      </w:r>
+      <w:proofErr w:type="spellStart"/>
+      <w:r>
+        <w:rPr>
+          <w:lang w:val="de-DE"/>
+        </w:rPr>
+        <w:t>termin</w:t>
+      </w:r>
+      <w:proofErr w:type="spellEnd"/>
+      <w:r>
+        <w:rPr>
+          <w:lang w:val="de-DE"/>
+        </w:rPr>
+        <w:t xml:space="preserve"> /</w:t>
+      </w:r>
+      <w:proofErr w:type="spellStart"/>
+      <w:r>
+        <w:rPr>
+          <w:lang w:val="de-DE"/>
+        </w:rPr>
+        <w:t>selektion</w:t>
+      </w:r>
+      <w:proofErr w:type="spellEnd"/>
+      <w:r>
+        <w:rPr>
+          <w:lang w:val="de-DE"/>
+        </w:rPr>
+        <w:t>=Treffen</w:t>
       </w:r>
       <w:r>
         <w:rPr>
@@ -1603,7 +2673,23 @@
           <w:color w:val="EE7E0D"/>
           <w:lang w:val="de-DE"/>
         </w:rPr>
-        <w:t>${titel}</w:t>
+        <w:t>${</w:t>
+      </w:r>
+      <w:proofErr w:type="spellStart"/>
+      <w:r>
+        <w:rPr>
+          <w:color w:val="EE7E0D"/>
+          <w:lang w:val="de-DE"/>
+        </w:rPr>
+        <w:t>titel</w:t>
+      </w:r>
+      <w:proofErr w:type="spellEnd"/>
+      <w:r>
+        <w:rPr>
+          <w:color w:val="EE7E0D"/>
+          <w:lang w:val="de-DE"/>
+        </w:rPr>
+        <w:t>}</w:t>
       </w:r>
       <w:r>
         <w:rPr>
@@ -1622,7 +2708,35 @@
         <w:rPr>
           <w:lang w:val="de-DE"/>
         </w:rPr>
-        <w:t xml:space="preserve"> ${start}.fmt(%A, %d. %B, %H:%M) Uhr</w:t>
+        <w:t xml:space="preserve"> ${</w:t>
+      </w:r>
+      <w:proofErr w:type="spellStart"/>
+      <w:r>
+        <w:rPr>
+          <w:lang w:val="de-DE"/>
+        </w:rPr>
+        <w:t>start</w:t>
+      </w:r>
+      <w:proofErr w:type="spellEnd"/>
+      <w:r>
+        <w:rPr>
+          <w:lang w:val="de-DE"/>
+        </w:rPr>
+        <w:t>}.</w:t>
+      </w:r>
+      <w:proofErr w:type="spellStart"/>
+      <w:r>
+        <w:rPr>
+          <w:lang w:val="de-DE"/>
+        </w:rPr>
+        <w:t>fmt</w:t>
+      </w:r>
+      <w:proofErr w:type="spellEnd"/>
+      <w:r>
+        <w:rPr>
+          <w:lang w:val="de-DE"/>
+        </w:rPr>
+        <w:t>(%A, %d. %B, %H:%M) Uhr</w:t>
       </w:r>
       <w:r>
         <w:rPr>
@@ -1641,7 +2755,35 @@
         <w:rPr>
           <w:lang w:val="de-DE"/>
         </w:rPr>
-        <w:t xml:space="preserve"> ${city}, ${street}, </w:t>
+        <w:t xml:space="preserve"> ${</w:t>
+      </w:r>
+      <w:proofErr w:type="spellStart"/>
+      <w:r>
+        <w:rPr>
+          <w:lang w:val="de-DE"/>
+        </w:rPr>
+        <w:t>city</w:t>
+      </w:r>
+      <w:proofErr w:type="spellEnd"/>
+      <w:r>
+        <w:rPr>
+          <w:lang w:val="de-DE"/>
+        </w:rPr>
+        <w:t>}, ${</w:t>
+      </w:r>
+      <w:proofErr w:type="spellStart"/>
+      <w:r>
+        <w:rPr>
+          <w:lang w:val="de-DE"/>
+        </w:rPr>
+        <w:t>street</w:t>
+      </w:r>
+      <w:proofErr w:type="spellEnd"/>
+      <w:r>
+        <w:rPr>
+          <w:lang w:val="de-DE"/>
+        </w:rPr>
+        <w:t xml:space="preserve">}, </w:t>
       </w:r>
       <w:r>
         <w:rPr>
@@ -1654,7 +2796,21 @@
         <w:rPr>
           <w:lang w:val="de-DE"/>
         </w:rPr>
-        <w:t xml:space="preserve"> ${kategorie}</w:t>
+        <w:t xml:space="preserve"> ${</w:t>
+      </w:r>
+      <w:proofErr w:type="spellStart"/>
+      <w:r>
+        <w:rPr>
+          <w:lang w:val="de-DE"/>
+        </w:rPr>
+        <w:t>kategorie</w:t>
+      </w:r>
+      <w:proofErr w:type="spellEnd"/>
+      <w:r>
+        <w:rPr>
+          <w:lang w:val="de-DE"/>
+        </w:rPr>
+        <w:t>}</w:t>
       </w:r>
     </w:p>
     <w:p>
@@ -1668,7 +2824,21 @@
         <w:rPr>
           <w:lang w:val="de-DE"/>
         </w:rPr>
-        <w:t>${beschreibung}</w:t>
+        <w:t>${</w:t>
+      </w:r>
+      <w:proofErr w:type="spellStart"/>
+      <w:r>
+        <w:rPr>
+          <w:lang w:val="de-DE"/>
+        </w:rPr>
+        <w:t>beschreibung</w:t>
+      </w:r>
+      <w:proofErr w:type="spellEnd"/>
+      <w:r>
+        <w:rPr>
+          <w:lang w:val="de-DE"/>
+        </w:rPr>
+        <w:t>}</w:t>
       </w:r>
     </w:p>
     <w:p>
@@ -1683,15 +2853,37 @@
         <w:rPr>
           <w:lang w:val="de-DE"/>
         </w:rPr>
-        <w:t>${betreuer}</w:t>
+        <w:t>${</w:t>
+      </w:r>
+      <w:proofErr w:type="spellStart"/>
+      <w:r>
+        <w:rPr>
+          <w:lang w:val="de-DE"/>
+        </w:rPr>
+        <w:t>betreuer</w:t>
+      </w:r>
+      <w:proofErr w:type="spellEnd"/>
+      <w:r>
+        <w:rPr>
+          <w:lang w:val="de-DE"/>
+        </w:rPr>
+        <w:t>}</w:t>
       </w:r>
       <w:r>
         <w:rPr>
           <w:lang w:val="de-DE"/>
         </w:rPr>
         <w:br/>
-        <w:t>/endtemplate</w:t>
-      </w:r>
+        <w:t>/</w:t>
+      </w:r>
+      <w:proofErr w:type="spellStart"/>
+      <w:r>
+        <w:rPr>
+          <w:lang w:val="de-DE"/>
+        </w:rPr>
+        <w:t>endtemplate</w:t>
+      </w:r>
+      <w:proofErr w:type="spellEnd"/>
     </w:p>
     <w:p>
       <w:pPr>
@@ -14161,7 +15353,7 @@
 </file>
 
 <file path=customXml/itemProps1.xml><?xml version="1.0" encoding="utf-8"?>
-<ds:datastoreItem xmlns:ds="http://schemas.openxmlformats.org/officeDocument/2006/customXml" ds:itemID="{2505D6FA-9342-4331-A689-D91BC788FF73}">
+<ds:datastoreItem xmlns:ds="http://schemas.openxmlformats.org/officeDocument/2006/customXml" ds:itemID="{7B284192-305F-4DE9-81B6-AF880D2F8DF3}">
   <ds:schemaRefs>
     <ds:schemaRef ds:uri="http://schemas.openxmlformats.org/officeDocument/2006/bibliography"/>
   </ds:schemaRefs>

</xml_diff>